<commit_message>
output 600 dpi figs for tSAAR
</commit_message>
<xml_diff>
--- a/tSAAR-papers/tSAAR paper on future ethics - paper - unlinked.docx
+++ b/tSAAR-papers/tSAAR paper on future ethics - paper - unlinked.docx
@@ -733,7 +733,13 @@
         <w:t xml:space="preserve"> 2018)</w:t>
       </w:r>
       <w:r>
-        <w:t xml:space="preserve">. Our view is that the regular publication and discussion of brief exemplary vignettes of good practice will be a highly effective way to converge on norms of practice that respond to these concerns.  </w:t>
+        <w:t xml:space="preserve">. </w:t>
+      </w:r>
+      <w:r>
+        <w:t>The survey data indicate</w:t>
+      </w:r>
+      <w:r>
+        <w:t xml:space="preserve"> that the regular publication and discussion of brief exemplary vignettes of good practice will be a highly effective way to converge on norms of practice that respond to these concerns.  </w:t>
       </w:r>
     </w:p>
     <w:p/>
@@ -798,7 +804,13 @@
     <w:p/>
     <w:p>
       <w:r>
-        <w:t>A less obvious limitation on the effectiveness of surveys such as these is the distinctive approach that the SAA has historically taken to demarcation questions (What is archaeology? What is an archaeologist?). Historically, the SAA has operated in the model of scholarly society, not primarily a professional association, and resisted drawing a line between professionals and non-professionals, for example, by refusing to codify professional standards to define who an archaeologist was and how their practice should be defined (</w:t>
+        <w:t xml:space="preserve">A less obvious limitation on the effectiveness of surveys such as these is the distinctive approach that the SAA has historically taken to demarcation questions (What is archaeology? What is an archaeologist?). Historically, the SAA has operated in the model of scholarly society, not a professional association, and resisted drawing a line between professionals and non-professionals, for example, by refusing to codify professional standards to define who an archaeologist </w:t>
+      </w:r>
+      <w:r>
+        <w:t>is</w:t>
+      </w:r>
+      <w:r>
+        <w:t xml:space="preserve"> and how their practice should be defined (</w:t>
       </w:r>
       <w:proofErr w:type="spellStart"/>
       <w:r>
@@ -2368,10 +2380,10 @@
           <w:noProof/>
         </w:rPr>
         <w:drawing>
-          <wp:inline distT="0" distB="0" distL="0" distR="0" wp14:anchorId="2550E886" wp14:editId="5AB2FAED">
-            <wp:extent cx="5943600" cy="4754880"/>
-            <wp:effectExtent l="0" t="0" r="0" b="0"/>
-            <wp:docPr id="7" name="Picture 7"/>
+          <wp:inline distT="0" distB="0" distL="0" distR="0" wp14:anchorId="7C68C8FC" wp14:editId="5489D54A">
+            <wp:extent cx="5943600" cy="5244465"/>
+            <wp:effectExtent l="0" t="0" r="0" b="635"/>
+            <wp:docPr id="1" name="Picture 1"/>
             <wp:cNvGraphicFramePr>
               <a:graphicFrameLocks xmlns:a="http://schemas.openxmlformats.org/drawingml/2006/main" noChangeAspect="1"/>
             </wp:cNvGraphicFramePr>
@@ -2379,7 +2391,7 @@
               <a:graphicData uri="http://schemas.openxmlformats.org/drawingml/2006/picture">
                 <pic:pic xmlns:pic="http://schemas.openxmlformats.org/drawingml/2006/picture">
                   <pic:nvPicPr>
-                    <pic:cNvPr id="7" name="Picture 7"/>
+                    <pic:cNvPr id="1" name="Picture 1"/>
                     <pic:cNvPicPr/>
                   </pic:nvPicPr>
                   <pic:blipFill>
@@ -2397,7 +2409,7 @@
                   <pic:spPr>
                     <a:xfrm>
                       <a:off x="0" y="0"/>
-                      <a:ext cx="5943600" cy="4754880"/>
+                      <a:ext cx="5943600" cy="5244465"/>
                     </a:xfrm>
                     <a:prstGeom prst="rect">
                       <a:avLst/>
@@ -2421,13 +2433,22 @@
         <w:t xml:space="preserve">What do you see as being the primary ethical concerns in the field today?” </w:t>
       </w:r>
       <w:r>
-        <w:t xml:space="preserve">Left: The top 20 topics identified by </w:t>
+        <w:t>Main panel</w:t>
+      </w:r>
+      <w:r>
+        <w:t xml:space="preserve">: The top 20 topics identified by </w:t>
       </w:r>
       <w:r>
         <w:t>topic modelling</w:t>
       </w:r>
       <w:r>
-        <w:t>, ranked by their prevalence in the text, and with the seven most popular words for each topic shown. Topics at the top are more common in the responses. Right: plot of topic exclusivity and semantic coherence. Topics in the upper right are more distinctive and interpretable. For more details on our topic modelling analysis, see our online supplementary materials (</w:t>
+        <w:t xml:space="preserve">, ranked by their prevalence in the text, and with the seven most popular words for each topic shown. Topics at the top are more common in the responses. </w:t>
+      </w:r>
+      <w:r>
+        <w:t>Inset</w:t>
+      </w:r>
+      <w:r>
+        <w:t>: plot of topic exclusivity and semantic coherence. Topics in the upper right are more distinctive and interpretable. For more details on our topic modelling analysis, see our online supplementary materials (</w:t>
       </w:r>
       <w:hyperlink r:id="rId8" w:history="1">
         <w:r>
@@ -2555,7 +2576,6 @@
       </w:r>
     </w:p>
     <w:p/>
-    <w:p/>
     <w:p>
       <w:r>
         <w:rPr>
@@ -2563,21 +2583,28 @@
         </w:rPr>
         <w:lastRenderedPageBreak/>
         <w:drawing>
-          <wp:inline distT="114300" distB="114300" distL="114300" distR="114300" wp14:anchorId="4AD158A1" wp14:editId="5C4200DD">
+          <wp:inline distT="0" distB="0" distL="0" distR="0" wp14:anchorId="4F1948B0" wp14:editId="1A64670E">
             <wp:extent cx="5943600" cy="2971800"/>
             <wp:effectExtent l="0" t="0" r="0" b="0"/>
-            <wp:docPr id="4" name="image2.png"/>
-            <wp:cNvGraphicFramePr/>
+            <wp:docPr id="9" name="Picture 9"/>
+            <wp:cNvGraphicFramePr>
+              <a:graphicFrameLocks xmlns:a="http://schemas.openxmlformats.org/drawingml/2006/main" noChangeAspect="1"/>
+            </wp:cNvGraphicFramePr>
             <a:graphic xmlns:a="http://schemas.openxmlformats.org/drawingml/2006/main">
               <a:graphicData uri="http://schemas.openxmlformats.org/drawingml/2006/picture">
                 <pic:pic xmlns:pic="http://schemas.openxmlformats.org/drawingml/2006/picture">
                   <pic:nvPicPr>
-                    <pic:cNvPr id="0" name="image2.png"/>
-                    <pic:cNvPicPr preferRelativeResize="0"/>
+                    <pic:cNvPr id="9" name="Picture 9"/>
+                    <pic:cNvPicPr/>
                   </pic:nvPicPr>
                   <pic:blipFill>
-                    <a:blip r:embed="rId11"/>
-                    <a:srcRect/>
+                    <a:blip r:embed="rId11" cstate="print">
+                      <a:extLst>
+                        <a:ext uri="{28A0092B-C50C-407E-A947-70E740481C1C}">
+                          <a14:useLocalDpi xmlns:a14="http://schemas.microsoft.com/office/drawing/2010/main" val="0"/>
+                        </a:ext>
+                      </a:extLst>
+                    </a:blip>
                     <a:stretch>
                       <a:fillRect/>
                     </a:stretch>
@@ -2590,7 +2617,6 @@
                     <a:prstGeom prst="rect">
                       <a:avLst/>
                     </a:prstGeom>
-                    <a:ln/>
                   </pic:spPr>
                 </pic:pic>
               </a:graphicData>
@@ -2599,6 +2625,7 @@
         </w:drawing>
       </w:r>
     </w:p>
+    <w:p/>
     <w:p>
       <w:r>
         <w:t xml:space="preserve">Figure 4. </w:t>
@@ -2624,27 +2651,35 @@
       </w:r>
     </w:p>
     <w:p/>
+    <w:p/>
     <w:p>
       <w:r>
         <w:rPr>
           <w:noProof/>
         </w:rPr>
         <w:drawing>
-          <wp:inline distT="114300" distB="114300" distL="114300" distR="114300" wp14:anchorId="6B27F919" wp14:editId="778C139D">
-            <wp:extent cx="5943600" cy="5346700"/>
+          <wp:inline distT="0" distB="0" distL="0" distR="0" wp14:anchorId="53425BC3" wp14:editId="0615AD8A">
+            <wp:extent cx="5943600" cy="5503545"/>
             <wp:effectExtent l="0" t="0" r="0" b="0"/>
-            <wp:docPr id="3" name="image5.png"/>
-            <wp:cNvGraphicFramePr/>
+            <wp:docPr id="12" name="Picture 12"/>
+            <wp:cNvGraphicFramePr>
+              <a:graphicFrameLocks xmlns:a="http://schemas.openxmlformats.org/drawingml/2006/main" noChangeAspect="1"/>
+            </wp:cNvGraphicFramePr>
             <a:graphic xmlns:a="http://schemas.openxmlformats.org/drawingml/2006/main">
               <a:graphicData uri="http://schemas.openxmlformats.org/drawingml/2006/picture">
                 <pic:pic xmlns:pic="http://schemas.openxmlformats.org/drawingml/2006/picture">
                   <pic:nvPicPr>
-                    <pic:cNvPr id="0" name="image5.png"/>
-                    <pic:cNvPicPr preferRelativeResize="0"/>
+                    <pic:cNvPr id="12" name="Picture 12"/>
+                    <pic:cNvPicPr/>
                   </pic:nvPicPr>
                   <pic:blipFill>
-                    <a:blip r:embed="rId12"/>
-                    <a:srcRect/>
+                    <a:blip r:embed="rId12" cstate="print">
+                      <a:extLst>
+                        <a:ext uri="{28A0092B-C50C-407E-A947-70E740481C1C}">
+                          <a14:useLocalDpi xmlns:a14="http://schemas.microsoft.com/office/drawing/2010/main" val="0"/>
+                        </a:ext>
+                      </a:extLst>
+                    </a:blip>
                     <a:stretch>
                       <a:fillRect/>
                     </a:stretch>
@@ -2652,12 +2687,11 @@
                   <pic:spPr>
                     <a:xfrm>
                       <a:off x="0" y="0"/>
-                      <a:ext cx="5943600" cy="5346700"/>
+                      <a:ext cx="5943600" cy="5503545"/>
                     </a:xfrm>
                     <a:prstGeom prst="rect">
                       <a:avLst/>
                     </a:prstGeom>
-                    <a:ln/>
                   </pic:spPr>
                 </pic:pic>
               </a:graphicData>
@@ -2690,21 +2724,28 @@
         </w:rPr>
         <w:lastRenderedPageBreak/>
         <w:drawing>
-          <wp:inline distT="114300" distB="114300" distL="114300" distR="114300" wp14:anchorId="53D95EA7" wp14:editId="551106CE">
+          <wp:inline distT="0" distB="0" distL="0" distR="0" wp14:anchorId="701B161D" wp14:editId="15907049">
             <wp:extent cx="5943600" cy="5943600"/>
             <wp:effectExtent l="0" t="0" r="0" b="0"/>
-            <wp:docPr id="2" name="image6.png"/>
-            <wp:cNvGraphicFramePr/>
+            <wp:docPr id="8" name="Picture 8"/>
+            <wp:cNvGraphicFramePr>
+              <a:graphicFrameLocks xmlns:a="http://schemas.openxmlformats.org/drawingml/2006/main" noChangeAspect="1"/>
+            </wp:cNvGraphicFramePr>
             <a:graphic xmlns:a="http://schemas.openxmlformats.org/drawingml/2006/main">
               <a:graphicData uri="http://schemas.openxmlformats.org/drawingml/2006/picture">
                 <pic:pic xmlns:pic="http://schemas.openxmlformats.org/drawingml/2006/picture">
                   <pic:nvPicPr>
-                    <pic:cNvPr id="0" name="image6.png"/>
-                    <pic:cNvPicPr preferRelativeResize="0"/>
+                    <pic:cNvPr id="8" name="Picture 8"/>
+                    <pic:cNvPicPr/>
                   </pic:nvPicPr>
                   <pic:blipFill>
-                    <a:blip r:embed="rId13"/>
-                    <a:srcRect/>
+                    <a:blip r:embed="rId13" cstate="print">
+                      <a:extLst>
+                        <a:ext uri="{28A0092B-C50C-407E-A947-70E740481C1C}">
+                          <a14:useLocalDpi xmlns:a14="http://schemas.microsoft.com/office/drawing/2010/main" val="0"/>
+                        </a:ext>
+                      </a:extLst>
+                    </a:blip>
                     <a:stretch>
                       <a:fillRect/>
                     </a:stretch>
@@ -2717,7 +2758,6 @@
                     <a:prstGeom prst="rect">
                       <a:avLst/>
                     </a:prstGeom>
-                    <a:ln/>
                   </pic:spPr>
                 </pic:pic>
               </a:graphicData>
@@ -2740,7 +2780,19 @@
         <w:t xml:space="preserve">responses </w:t>
       </w:r>
       <w:r>
-        <w:t>submitted for the question “Are there additional ethical issues that should be addressed by the Principles?” A: word cloud that scales the size of a word proportional to how frequently it appears in the responses. B: a network plot showing how highly frequent words co-occur in the responses. C: The top 20 topics identified by machine learning, ranked by their prevalence in the text, and with the seven most popular words for each topic shown. Topics at the top are more common in the responses. D: plot of topic exclusivity and semantic coherence. Topics in the upper right are more distinctive and interpretable. For more details on our topic modelling analysis, see our online supplementary materials (</w:t>
+        <w:t xml:space="preserve">submitted for the question “Are there additional ethical issues that should be addressed by the Principles?” A: word cloud that scales the size of a word proportional to how frequently it appears in the responses. B: a network plot showing how highly frequent words co-occur in the responses. </w:t>
+      </w:r>
+      <w:r>
+        <w:t>Lower main panel</w:t>
+      </w:r>
+      <w:r>
+        <w:t xml:space="preserve">: The top 20 topics identified by machine learning, ranked by their prevalence in the text, and with the seven most popular words for each topic shown. Topics at the top are more common in the responses. </w:t>
+      </w:r>
+      <w:r>
+        <w:t>Inset</w:t>
+      </w:r>
+      <w:r>
+        <w:t>: plot of topic exclusivity and semantic coherence. Topics in the upper right are more distinctive and interpretable. For more details on our topic modelling analysis, see our online supplementary materials (</w:t>
       </w:r>
       <w:hyperlink r:id="rId14" w:history="1">
         <w:r>

</xml_diff>